<commit_message>
alteracao guia de implementacao
</commit_message>
<xml_diff>
--- a/F360 - Finance360/Desenvolvimento/3.Implementacao/F360 - Guia de implementação.docx
+++ b/F360 - Finance360/Desenvolvimento/3.Implementacao/F360 - Guia de implementação.docx
@@ -1684,7 +1684,43 @@
           <w:sz w:val="20"/>
           <w:szCs w:val="20"/>
         </w:rPr>
-        <w:t xml:space="preserve"> é uma plataforma digital para gerenciar finanças pessoais e de pequenas empresas, focada em acessibilidade, escalabilidade e segurança. Este guia de implementação ajudará a garantir que o código seja limpo, eficiente e sustentável ao longo do tempo. O projeto envolve diversas tecnologias como Node.js, Express, SQLite, AWS, bcrypt, e integrações com APIs externas como a BRAPI.</w:t>
+        <w:t xml:space="preserve"> é uma plataforma digital para gerenciar finanças pessoais e de pequenas empresas, focada em acessibilidade, escalabilidade e segurança. Este guia de implementação ajudará a garantir que o código seja limpo, eficiente e sustentável ao longo do tempo. O projeto envolve diversas tecnologias como Node.js, Express, </w:t>
+      </w:r>
+      <w:proofErr w:type="spellStart"/>
+      <w:r>
+        <w:rPr>
+          <w:rFonts w:ascii="Arial" w:hAnsi="Arial" w:cs="Arial"/>
+          <w:sz w:val="20"/>
+          <w:szCs w:val="20"/>
+        </w:rPr>
+        <w:t>SQLite</w:t>
+      </w:r>
+      <w:proofErr w:type="spellEnd"/>
+      <w:r>
+        <w:rPr>
+          <w:rFonts w:ascii="Arial" w:hAnsi="Arial" w:cs="Arial"/>
+          <w:sz w:val="20"/>
+          <w:szCs w:val="20"/>
+        </w:rPr>
+        <w:t xml:space="preserve">, AWS, </w:t>
+      </w:r>
+      <w:proofErr w:type="spellStart"/>
+      <w:r>
+        <w:rPr>
+          <w:rFonts w:ascii="Arial" w:hAnsi="Arial" w:cs="Arial"/>
+          <w:sz w:val="20"/>
+          <w:szCs w:val="20"/>
+        </w:rPr>
+        <w:t>bcrypt</w:t>
+      </w:r>
+      <w:proofErr w:type="spellEnd"/>
+      <w:r>
+        <w:rPr>
+          <w:rFonts w:ascii="Arial" w:hAnsi="Arial" w:cs="Arial"/>
+          <w:sz w:val="20"/>
+          <w:szCs w:val="20"/>
+        </w:rPr>
+        <w:t>, e integrações com APIs externas como a BRAPI.</w:t>
       </w:r>
     </w:p>
     <w:p>
@@ -1740,7 +1776,21 @@
         <w:rPr>
           <w:lang w:eastAsia="en-US"/>
         </w:rPr>
-        <w:t>Guia - Oracle Java Code Conventions.pdf;</w:t>
+        <w:t xml:space="preserve">Guia - Oracle Java </w:t>
+      </w:r>
+      <w:proofErr w:type="spellStart"/>
+      <w:r>
+        <w:rPr>
+          <w:lang w:eastAsia="en-US"/>
+        </w:rPr>
+        <w:t>Code</w:t>
+      </w:r>
+      <w:proofErr w:type="spellEnd"/>
+      <w:r>
+        <w:rPr>
+          <w:lang w:eastAsia="en-US"/>
+        </w:rPr>
+        <w:t xml:space="preserve"> Conventions.pdf;</w:t>
       </w:r>
     </w:p>
     <w:p>
@@ -1769,7 +1819,25 @@
           <w:iCs/>
           <w:color w:val="auto"/>
         </w:rPr>
-        <w:t>Guia - Padroes e Ferramentas para Projeto de Banco de Dados.pdf</w:t>
+        <w:t xml:space="preserve">Guia - </w:t>
+      </w:r>
+      <w:proofErr w:type="spellStart"/>
+      <w:r>
+        <w:rPr>
+          <w:i w:val="0"/>
+          <w:iCs/>
+          <w:color w:val="auto"/>
+        </w:rPr>
+        <w:t>Padroes</w:t>
+      </w:r>
+      <w:proofErr w:type="spellEnd"/>
+      <w:r>
+        <w:rPr>
+          <w:i w:val="0"/>
+          <w:iCs/>
+          <w:color w:val="auto"/>
+        </w:rPr>
+        <w:t xml:space="preserve"> e Ferramentas para Projeto de Banco de Dados.pdf</w:t>
       </w:r>
     </w:p>
     <w:p/>
@@ -2223,13 +2291,29 @@
           <w:bCs/>
           <w:lang w:eastAsia="en-US"/>
         </w:rPr>
-        <w:t>Comentários de TODO</w:t>
-      </w:r>
-      <w:r>
-        <w:rPr>
-          <w:lang w:eastAsia="en-US"/>
-        </w:rPr>
-        <w:t>(comentários de alterações a serem realizadas posteriormente):</w:t>
+        <w:t xml:space="preserve">Comentários de </w:t>
+      </w:r>
+      <w:proofErr w:type="gramStart"/>
+      <w:r>
+        <w:rPr>
+          <w:b/>
+          <w:bCs/>
+          <w:lang w:eastAsia="en-US"/>
+        </w:rPr>
+        <w:t>TODO</w:t>
+      </w:r>
+      <w:r>
+        <w:rPr>
+          <w:lang w:eastAsia="en-US"/>
+        </w:rPr>
+        <w:t>(</w:t>
+      </w:r>
+      <w:proofErr w:type="gramEnd"/>
+      <w:r>
+        <w:rPr>
+          <w:lang w:eastAsia="en-US"/>
+        </w:rPr>
+        <w:t>comentários de alterações a serem realizadas posteriormente):</w:t>
       </w:r>
     </w:p>
     <w:p>
@@ -2310,19 +2394,17 @@
           <w:sz w:val="20"/>
           <w:szCs w:val="20"/>
         </w:rPr>
-        <w:t>Arquivo Java (Pacote model):</w:t>
-      </w:r>
-    </w:p>
-    <w:p>
-      <w:pPr>
-        <w:pStyle w:val="NormalWeb"/>
+        <w:t xml:space="preserve">Arquivo </w:t>
+      </w:r>
+      <w:r>
         <w:rPr>
           <w:rFonts w:ascii="Arial" w:hAnsi="Arial" w:cs="Arial"/>
           <w:color w:val="000000"/>
           <w:sz w:val="20"/>
           <w:szCs w:val="20"/>
         </w:rPr>
-      </w:pPr>
+        <w:t>JS</w:t>
+      </w:r>
       <w:r>
         <w:rPr>
           <w:rFonts w:ascii="Arial" w:hAnsi="Arial" w:cs="Arial"/>
@@ -2330,7 +2412,36 @@
           <w:sz w:val="20"/>
           <w:szCs w:val="20"/>
         </w:rPr>
-        <w:t>· NomeDaClasse.java</w:t>
+        <w:t xml:space="preserve"> (Pacote model):</w:t>
+      </w:r>
+    </w:p>
+    <w:p>
+      <w:pPr>
+        <w:pStyle w:val="NormalWeb"/>
+        <w:rPr>
+          <w:rFonts w:ascii="Arial" w:hAnsi="Arial" w:cs="Arial"/>
+          <w:color w:val="000000"/>
+          <w:sz w:val="20"/>
+          <w:szCs w:val="20"/>
+        </w:rPr>
+      </w:pPr>
+      <w:r>
+        <w:rPr>
+          <w:rFonts w:ascii="Arial" w:hAnsi="Arial" w:cs="Arial"/>
+          <w:color w:val="000000"/>
+          <w:sz w:val="20"/>
+          <w:szCs w:val="20"/>
+        </w:rPr>
+        <w:t>· NomeDaClasse.</w:t>
+      </w:r>
+      <w:r>
+        <w:rPr>
+          <w:rFonts w:ascii="Arial" w:hAnsi="Arial" w:cs="Arial"/>
+          <w:color w:val="000000"/>
+          <w:sz w:val="20"/>
+          <w:szCs w:val="20"/>
+        </w:rPr>
+        <w:t>js</w:t>
       </w:r>
     </w:p>
     <w:p>
@@ -2354,19 +2465,17 @@
           <w:sz w:val="20"/>
           <w:szCs w:val="20"/>
         </w:rPr>
-        <w:t>Arquivo Java (Pacote controller):</w:t>
-      </w:r>
-    </w:p>
-    <w:p>
-      <w:pPr>
-        <w:pStyle w:val="NormalWeb"/>
+        <w:t xml:space="preserve">Arquivo </w:t>
+      </w:r>
+      <w:r>
         <w:rPr>
           <w:rFonts w:ascii="Arial" w:hAnsi="Arial" w:cs="Arial"/>
           <w:color w:val="000000"/>
           <w:sz w:val="20"/>
           <w:szCs w:val="20"/>
         </w:rPr>
-      </w:pPr>
+        <w:t>JS</w:t>
+      </w:r>
       <w:r>
         <w:rPr>
           <w:rFonts w:ascii="Arial" w:hAnsi="Arial" w:cs="Arial"/>
@@ -2374,7 +2483,65 @@
           <w:sz w:val="20"/>
           <w:szCs w:val="20"/>
         </w:rPr>
-        <w:t>· ClasseController.java</w:t>
+        <w:t xml:space="preserve"> (Pacote </w:t>
+      </w:r>
+      <w:proofErr w:type="spellStart"/>
+      <w:r>
+        <w:rPr>
+          <w:rFonts w:ascii="Arial" w:hAnsi="Arial" w:cs="Arial"/>
+          <w:color w:val="000000"/>
+          <w:sz w:val="20"/>
+          <w:szCs w:val="20"/>
+        </w:rPr>
+        <w:t>controller</w:t>
+      </w:r>
+      <w:r>
+        <w:rPr>
+          <w:rFonts w:ascii="Arial" w:hAnsi="Arial" w:cs="Arial"/>
+          <w:color w:val="000000"/>
+          <w:sz w:val="20"/>
+          <w:szCs w:val="20"/>
+        </w:rPr>
+        <w:t>s</w:t>
+      </w:r>
+      <w:proofErr w:type="spellEnd"/>
+      <w:r>
+        <w:rPr>
+          <w:rFonts w:ascii="Arial" w:hAnsi="Arial" w:cs="Arial"/>
+          <w:color w:val="000000"/>
+          <w:sz w:val="20"/>
+          <w:szCs w:val="20"/>
+        </w:rPr>
+        <w:t>):</w:t>
+      </w:r>
+    </w:p>
+    <w:p>
+      <w:pPr>
+        <w:pStyle w:val="NormalWeb"/>
+        <w:rPr>
+          <w:rFonts w:ascii="Arial" w:hAnsi="Arial" w:cs="Arial"/>
+          <w:color w:val="000000"/>
+          <w:sz w:val="20"/>
+          <w:szCs w:val="20"/>
+        </w:rPr>
+      </w:pPr>
+      <w:r>
+        <w:rPr>
+          <w:rFonts w:ascii="Arial" w:hAnsi="Arial" w:cs="Arial"/>
+          <w:color w:val="000000"/>
+          <w:sz w:val="20"/>
+          <w:szCs w:val="20"/>
+        </w:rPr>
+        <w:t>· ClasseController.</w:t>
+      </w:r>
+      <w:r>
+        <w:rPr>
+          <w:rFonts w:ascii="Arial" w:hAnsi="Arial" w:cs="Arial"/>
+          <w:color w:val="000000"/>
+          <w:sz w:val="20"/>
+          <w:szCs w:val="20"/>
+        </w:rPr>
+        <w:t>js</w:t>
       </w:r>
     </w:p>
     <w:p>
@@ -2398,19 +2565,17 @@
           <w:sz w:val="20"/>
           <w:szCs w:val="20"/>
         </w:rPr>
-        <w:t>Arquivo Java (Pacote service):</w:t>
-      </w:r>
-    </w:p>
-    <w:p>
-      <w:pPr>
-        <w:pStyle w:val="NormalWeb"/>
+        <w:t xml:space="preserve">Arquivo </w:t>
+      </w:r>
+      <w:r>
         <w:rPr>
           <w:rFonts w:ascii="Arial" w:hAnsi="Arial" w:cs="Arial"/>
           <w:color w:val="000000"/>
           <w:sz w:val="20"/>
           <w:szCs w:val="20"/>
         </w:rPr>
-      </w:pPr>
+        <w:t>JS</w:t>
+      </w:r>
       <w:r>
         <w:rPr>
           <w:rFonts w:ascii="Arial" w:hAnsi="Arial" w:cs="Arial"/>
@@ -2418,7 +2583,65 @@
           <w:sz w:val="20"/>
           <w:szCs w:val="20"/>
         </w:rPr>
-        <w:t>· ClasseService.java</w:t>
+        <w:t xml:space="preserve"> (Pacote </w:t>
+      </w:r>
+      <w:proofErr w:type="spellStart"/>
+      <w:r>
+        <w:rPr>
+          <w:rFonts w:ascii="Arial" w:hAnsi="Arial" w:cs="Arial"/>
+          <w:color w:val="000000"/>
+          <w:sz w:val="20"/>
+          <w:szCs w:val="20"/>
+        </w:rPr>
+        <w:t>service</w:t>
+      </w:r>
+      <w:r>
+        <w:rPr>
+          <w:rFonts w:ascii="Arial" w:hAnsi="Arial" w:cs="Arial"/>
+          <w:color w:val="000000"/>
+          <w:sz w:val="20"/>
+          <w:szCs w:val="20"/>
+        </w:rPr>
+        <w:t>s</w:t>
+      </w:r>
+      <w:proofErr w:type="spellEnd"/>
+      <w:r>
+        <w:rPr>
+          <w:rFonts w:ascii="Arial" w:hAnsi="Arial" w:cs="Arial"/>
+          <w:color w:val="000000"/>
+          <w:sz w:val="20"/>
+          <w:szCs w:val="20"/>
+        </w:rPr>
+        <w:t>):</w:t>
+      </w:r>
+    </w:p>
+    <w:p>
+      <w:pPr>
+        <w:pStyle w:val="NormalWeb"/>
+        <w:rPr>
+          <w:rFonts w:ascii="Arial" w:hAnsi="Arial" w:cs="Arial"/>
+          <w:color w:val="000000"/>
+          <w:sz w:val="20"/>
+          <w:szCs w:val="20"/>
+        </w:rPr>
+      </w:pPr>
+      <w:r>
+        <w:rPr>
+          <w:rFonts w:ascii="Arial" w:hAnsi="Arial" w:cs="Arial"/>
+          <w:color w:val="000000"/>
+          <w:sz w:val="20"/>
+          <w:szCs w:val="20"/>
+        </w:rPr>
+        <w:t>· ClasseService.</w:t>
+      </w:r>
+      <w:r>
+        <w:rPr>
+          <w:rFonts w:ascii="Arial" w:hAnsi="Arial" w:cs="Arial"/>
+          <w:color w:val="000000"/>
+          <w:sz w:val="20"/>
+          <w:szCs w:val="20"/>
+        </w:rPr>
+        <w:t>js</w:t>
       </w:r>
     </w:p>
     <w:p>
@@ -2442,19 +2665,17 @@
           <w:sz w:val="20"/>
           <w:szCs w:val="20"/>
         </w:rPr>
-        <w:t>Arquivo Java (Pacote repository):</w:t>
-      </w:r>
-    </w:p>
-    <w:p>
-      <w:pPr>
-        <w:pStyle w:val="NormalWeb"/>
+        <w:t xml:space="preserve">Arquivo </w:t>
+      </w:r>
+      <w:r>
         <w:rPr>
           <w:rFonts w:ascii="Arial" w:hAnsi="Arial" w:cs="Arial"/>
           <w:color w:val="000000"/>
           <w:sz w:val="20"/>
           <w:szCs w:val="20"/>
         </w:rPr>
-      </w:pPr>
+        <w:t>JS</w:t>
+      </w:r>
       <w:r>
         <w:rPr>
           <w:rFonts w:ascii="Arial" w:hAnsi="Arial" w:cs="Arial"/>
@@ -2462,19 +2683,55 @@
           <w:sz w:val="20"/>
           <w:szCs w:val="20"/>
         </w:rPr>
-        <w:t>· ClasseRepository.java</w:t>
-      </w:r>
-    </w:p>
-    <w:p>
-      <w:pPr>
-        <w:pStyle w:val="NormalWeb"/>
+        <w:t xml:space="preserve"> (Pacote </w:t>
+      </w:r>
+      <w:r>
         <w:rPr>
           <w:rFonts w:ascii="Arial" w:hAnsi="Arial" w:cs="Arial"/>
           <w:color w:val="000000"/>
           <w:sz w:val="20"/>
           <w:szCs w:val="20"/>
         </w:rPr>
-      </w:pPr>
+        <w:t>models</w:t>
+      </w:r>
+      <w:r>
+        <w:rPr>
+          <w:rFonts w:ascii="Arial" w:hAnsi="Arial" w:cs="Arial"/>
+          <w:color w:val="000000"/>
+          <w:sz w:val="20"/>
+          <w:szCs w:val="20"/>
+        </w:rPr>
+        <w:t>):</w:t>
+      </w:r>
+    </w:p>
+    <w:p>
+      <w:pPr>
+        <w:pStyle w:val="NormalWeb"/>
+        <w:rPr>
+          <w:rFonts w:ascii="Arial" w:hAnsi="Arial" w:cs="Arial"/>
+          <w:color w:val="000000"/>
+          <w:sz w:val="20"/>
+          <w:szCs w:val="20"/>
+        </w:rPr>
+      </w:pPr>
+      <w:r>
+        <w:rPr>
+          <w:rFonts w:ascii="Arial" w:hAnsi="Arial" w:cs="Arial"/>
+          <w:color w:val="000000"/>
+          <w:sz w:val="20"/>
+          <w:szCs w:val="20"/>
+        </w:rPr>
+        <w:t>· Classe</w:t>
+      </w:r>
+      <w:r>
+        <w:rPr>
+          <w:rFonts w:ascii="Arial" w:hAnsi="Arial" w:cs="Arial"/>
+          <w:color w:val="000000"/>
+          <w:sz w:val="20"/>
+          <w:szCs w:val="20"/>
+        </w:rPr>
+        <w:t>.js</w:t>
+      </w:r>
     </w:p>
     <w:p>
       <w:pPr>
@@ -2525,24 +2782,118 @@
           <w:lang w:eastAsia="en-US"/>
         </w:rPr>
       </w:pPr>
-      <w:r>
-        <w:rPr>
-          <w:lang w:eastAsia="en-US"/>
-        </w:rPr>
-        <w:t>function calcularLucro(valorInvestido, valorAtual) {</w:t>
-      </w:r>
-    </w:p>
-    <w:p>
-      <w:pPr>
-        <w:rPr>
-          <w:lang w:eastAsia="en-US"/>
-        </w:rPr>
-      </w:pPr>
-      <w:r>
-        <w:rPr>
-          <w:lang w:eastAsia="en-US"/>
-        </w:rPr>
-        <w:t xml:space="preserve">    return valorAtual - valorInvestido;</w:t>
+      <w:proofErr w:type="spellStart"/>
+      <w:r>
+        <w:rPr>
+          <w:lang w:eastAsia="en-US"/>
+        </w:rPr>
+        <w:t>function</w:t>
+      </w:r>
+      <w:proofErr w:type="spellEnd"/>
+      <w:r>
+        <w:rPr>
+          <w:lang w:eastAsia="en-US"/>
+        </w:rPr>
+        <w:t xml:space="preserve"> </w:t>
+      </w:r>
+      <w:proofErr w:type="spellStart"/>
+      <w:proofErr w:type="gramStart"/>
+      <w:r>
+        <w:rPr>
+          <w:lang w:eastAsia="en-US"/>
+        </w:rPr>
+        <w:t>calcularLucro</w:t>
+      </w:r>
+      <w:proofErr w:type="spellEnd"/>
+      <w:r>
+        <w:rPr>
+          <w:lang w:eastAsia="en-US"/>
+        </w:rPr>
+        <w:t>(</w:t>
+      </w:r>
+      <w:proofErr w:type="spellStart"/>
+      <w:proofErr w:type="gramEnd"/>
+      <w:r>
+        <w:rPr>
+          <w:lang w:eastAsia="en-US"/>
+        </w:rPr>
+        <w:t>valorInvestido</w:t>
+      </w:r>
+      <w:proofErr w:type="spellEnd"/>
+      <w:r>
+        <w:rPr>
+          <w:lang w:eastAsia="en-US"/>
+        </w:rPr>
+        <w:t xml:space="preserve">, </w:t>
+      </w:r>
+      <w:proofErr w:type="spellStart"/>
+      <w:r>
+        <w:rPr>
+          <w:lang w:eastAsia="en-US"/>
+        </w:rPr>
+        <w:t>valorAtual</w:t>
+      </w:r>
+      <w:proofErr w:type="spellEnd"/>
+      <w:r>
+        <w:rPr>
+          <w:lang w:eastAsia="en-US"/>
+        </w:rPr>
+        <w:t>) {</w:t>
+      </w:r>
+    </w:p>
+    <w:p>
+      <w:pPr>
+        <w:rPr>
+          <w:lang w:eastAsia="en-US"/>
+        </w:rPr>
+      </w:pPr>
+      <w:r>
+        <w:rPr>
+          <w:lang w:eastAsia="en-US"/>
+        </w:rPr>
+        <w:t xml:space="preserve">    </w:t>
+      </w:r>
+      <w:proofErr w:type="spellStart"/>
+      <w:r>
+        <w:rPr>
+          <w:lang w:eastAsia="en-US"/>
+        </w:rPr>
+        <w:t>return</w:t>
+      </w:r>
+      <w:proofErr w:type="spellEnd"/>
+      <w:r>
+        <w:rPr>
+          <w:lang w:eastAsia="en-US"/>
+        </w:rPr>
+        <w:t xml:space="preserve"> </w:t>
+      </w:r>
+      <w:proofErr w:type="spellStart"/>
+      <w:r>
+        <w:rPr>
+          <w:lang w:eastAsia="en-US"/>
+        </w:rPr>
+        <w:t>valorAtual</w:t>
+      </w:r>
+      <w:proofErr w:type="spellEnd"/>
+      <w:r>
+        <w:rPr>
+          <w:lang w:eastAsia="en-US"/>
+        </w:rPr>
+        <w:t xml:space="preserve"> - </w:t>
+      </w:r>
+      <w:proofErr w:type="spellStart"/>
+      <w:r>
+        <w:rPr>
+          <w:lang w:eastAsia="en-US"/>
+        </w:rPr>
+        <w:t>valorInvestido</w:t>
+      </w:r>
+      <w:proofErr w:type="spellEnd"/>
+      <w:r>
+        <w:rPr>
+          <w:lang w:eastAsia="en-US"/>
+        </w:rPr>
+        <w:t>;</w:t>
       </w:r>
     </w:p>
     <w:p>
@@ -2583,33 +2934,145 @@
           <w:rFonts w:ascii="Arial" w:hAnsi="Arial" w:cs="Arial"/>
           <w:sz w:val="20"/>
           <w:szCs w:val="20"/>
-        </w:rPr>
-      </w:pPr>
+          <w:lang w:val="en-US"/>
+        </w:rPr>
+      </w:pPr>
+      <w:proofErr w:type="spellStart"/>
+      <w:proofErr w:type="gramStart"/>
       <w:r>
         <w:rPr>
           <w:rFonts w:ascii="Arial" w:hAnsi="Arial" w:cs="Arial"/>
           <w:sz w:val="20"/>
           <w:szCs w:val="20"/>
-        </w:rPr>
-        <w:t>someMethod(int anArg, Object anotherArg, String yetAnotherArg,</w:t>
-      </w:r>
-    </w:p>
-    <w:p>
-      <w:pPr>
-        <w:pStyle w:val="NormalWeb"/>
+          <w:lang w:val="en-US"/>
+        </w:rPr>
+        <w:t>someMethod</w:t>
+      </w:r>
+      <w:proofErr w:type="spellEnd"/>
+      <w:r>
         <w:rPr>
           <w:rFonts w:ascii="Arial" w:hAnsi="Arial" w:cs="Arial"/>
           <w:sz w:val="20"/>
           <w:szCs w:val="20"/>
-        </w:rPr>
-      </w:pPr>
+          <w:lang w:val="en-US"/>
+        </w:rPr>
+        <w:t>(</w:t>
+      </w:r>
+      <w:proofErr w:type="gramEnd"/>
       <w:r>
         <w:rPr>
           <w:rFonts w:ascii="Arial" w:hAnsi="Arial" w:cs="Arial"/>
           <w:sz w:val="20"/>
           <w:szCs w:val="20"/>
-        </w:rPr>
-        <w:t>Object andStillAnother) {</w:t>
+          <w:lang w:val="en-US"/>
+        </w:rPr>
+        <w:t xml:space="preserve">int </w:t>
+      </w:r>
+      <w:proofErr w:type="spellStart"/>
+      <w:r>
+        <w:rPr>
+          <w:rFonts w:ascii="Arial" w:hAnsi="Arial" w:cs="Arial"/>
+          <w:sz w:val="20"/>
+          <w:szCs w:val="20"/>
+          <w:lang w:val="en-US"/>
+        </w:rPr>
+        <w:t>anArg</w:t>
+      </w:r>
+      <w:proofErr w:type="spellEnd"/>
+      <w:r>
+        <w:rPr>
+          <w:rFonts w:ascii="Arial" w:hAnsi="Arial" w:cs="Arial"/>
+          <w:sz w:val="20"/>
+          <w:szCs w:val="20"/>
+          <w:lang w:val="en-US"/>
+        </w:rPr>
+        <w:t xml:space="preserve">, Object </w:t>
+      </w:r>
+      <w:proofErr w:type="spellStart"/>
+      <w:r>
+        <w:rPr>
+          <w:rFonts w:ascii="Arial" w:hAnsi="Arial" w:cs="Arial"/>
+          <w:sz w:val="20"/>
+          <w:szCs w:val="20"/>
+          <w:lang w:val="en-US"/>
+        </w:rPr>
+        <w:t>anotherArg</w:t>
+      </w:r>
+      <w:proofErr w:type="spellEnd"/>
+      <w:r>
+        <w:rPr>
+          <w:rFonts w:ascii="Arial" w:hAnsi="Arial" w:cs="Arial"/>
+          <w:sz w:val="20"/>
+          <w:szCs w:val="20"/>
+          <w:lang w:val="en-US"/>
+        </w:rPr>
+        <w:t xml:space="preserve">, String </w:t>
+      </w:r>
+      <w:proofErr w:type="spellStart"/>
+      <w:r>
+        <w:rPr>
+          <w:rFonts w:ascii="Arial" w:hAnsi="Arial" w:cs="Arial"/>
+          <w:sz w:val="20"/>
+          <w:szCs w:val="20"/>
+          <w:lang w:val="en-US"/>
+        </w:rPr>
+        <w:t>yetAnotherArg</w:t>
+      </w:r>
+      <w:proofErr w:type="spellEnd"/>
+      <w:r>
+        <w:rPr>
+          <w:rFonts w:ascii="Arial" w:hAnsi="Arial" w:cs="Arial"/>
+          <w:sz w:val="20"/>
+          <w:szCs w:val="20"/>
+          <w:lang w:val="en-US"/>
+        </w:rPr>
+        <w:t>,</w:t>
+      </w:r>
+    </w:p>
+    <w:p>
+      <w:pPr>
+        <w:pStyle w:val="NormalWeb"/>
+        <w:rPr>
+          <w:rFonts w:ascii="Arial" w:hAnsi="Arial" w:cs="Arial"/>
+          <w:sz w:val="20"/>
+          <w:szCs w:val="20"/>
+        </w:rPr>
+      </w:pPr>
+      <w:proofErr w:type="spellStart"/>
+      <w:r>
+        <w:rPr>
+          <w:rFonts w:ascii="Arial" w:hAnsi="Arial" w:cs="Arial"/>
+          <w:sz w:val="20"/>
+          <w:szCs w:val="20"/>
+        </w:rPr>
+        <w:t>Object</w:t>
+      </w:r>
+      <w:proofErr w:type="spellEnd"/>
+      <w:r>
+        <w:rPr>
+          <w:rFonts w:ascii="Arial" w:hAnsi="Arial" w:cs="Arial"/>
+          <w:sz w:val="20"/>
+          <w:szCs w:val="20"/>
+        </w:rPr>
+        <w:t xml:space="preserve"> </w:t>
+      </w:r>
+      <w:proofErr w:type="spellStart"/>
+      <w:r>
+        <w:rPr>
+          <w:rFonts w:ascii="Arial" w:hAnsi="Arial" w:cs="Arial"/>
+          <w:sz w:val="20"/>
+          <w:szCs w:val="20"/>
+        </w:rPr>
+        <w:t>andStillAnother</w:t>
+      </w:r>
+      <w:proofErr w:type="spellEnd"/>
+      <w:r>
+        <w:rPr>
+          <w:rFonts w:ascii="Arial" w:hAnsi="Arial" w:cs="Arial"/>
+          <w:sz w:val="20"/>
+          <w:szCs w:val="20"/>
+        </w:rPr>
+        <w:t>) {</w:t>
       </w:r>
     </w:p>
     <w:p>
@@ -2696,7 +3159,6 @@
       </w:pPr>
       <w:bookmarkStart w:id="9" w:name="_Toc182766379"/>
       <w:r>
-        <w:lastRenderedPageBreak/>
         <w:t>T</w:t>
       </w:r>
       <w:r>
@@ -2719,63 +3181,16 @@
         <w:rPr>
           <w:lang w:eastAsia="en-US"/>
         </w:rPr>
-        <w:t>Garantir que as exceções subam para a camada de apresentação, usando a clausula Trows nos métodos envolvidos.</w:t>
-      </w:r>
-    </w:p>
-    <w:p>
-      <w:pPr>
-        <w:rPr>
-          <w:lang w:eastAsia="en-US"/>
-        </w:rPr>
-      </w:pPr>
-    </w:p>
-    <w:p>
-      <w:pPr>
-        <w:rPr>
-          <w:lang w:eastAsia="en-US"/>
-        </w:rPr>
-      </w:pPr>
-      <w:r>
-        <w:rPr>
-          <w:lang w:eastAsia="en-US"/>
-        </w:rPr>
-        <w:t xml:space="preserve">try { </w:t>
-      </w:r>
-    </w:p>
-    <w:p>
-      <w:pPr>
-        <w:ind w:firstLine="708"/>
-        <w:rPr>
-          <w:lang w:eastAsia="en-US"/>
-        </w:rPr>
-      </w:pPr>
-      <w:r>
-        <w:rPr>
-          <w:lang w:eastAsia="en-US"/>
-        </w:rPr>
-        <w:t xml:space="preserve">Scanner scanner = new Scanner(System.in); </w:t>
-      </w:r>
-    </w:p>
-    <w:p>
-      <w:pPr>
-        <w:ind w:firstLine="708"/>
-        <w:rPr>
-          <w:lang w:eastAsia="en-US"/>
-        </w:rPr>
-      </w:pPr>
-      <w:r>
-        <w:rPr>
-          <w:lang w:eastAsia="en-US"/>
-        </w:rPr>
-        <w:t>System.out.print("Digite o valor do investimento (mínimo R$ " + VALOR_MINIMO_INVESTIMENTO + "): ");</w:t>
-      </w:r>
-    </w:p>
-    <w:p>
-      <w:pPr>
-        <w:rPr>
-          <w:lang w:eastAsia="en-US"/>
-        </w:rPr>
-      </w:pPr>
+        <w:t xml:space="preserve">Garantir que as exceções subam para a camada de apresentação, usando a </w:t>
+      </w:r>
+      <w:proofErr w:type="gramStart"/>
+      <w:r>
+        <w:rPr>
+          <w:lang w:eastAsia="en-US"/>
+        </w:rPr>
+        <w:t>clausula</w:t>
+      </w:r>
+      <w:proofErr w:type="gramEnd"/>
       <w:r>
         <w:rPr>
           <w:lang w:eastAsia="en-US"/>
@@ -2786,46 +3201,17 @@
         <w:rPr>
           <w:lang w:eastAsia="en-US"/>
         </w:rPr>
-        <w:tab/>
-      </w:r>
-      <w:r>
-        <w:rPr>
-          <w:lang w:eastAsia="en-US"/>
-        </w:rPr>
-        <w:t>double valorInvestimento = scanner.nextDouble();</w:t>
-      </w:r>
-    </w:p>
-    <w:p>
-      <w:pPr>
-        <w:ind w:left="708"/>
-        <w:rPr>
-          <w:lang w:eastAsia="en-US"/>
-        </w:rPr>
-      </w:pPr>
-      <w:r>
-        <w:rPr>
-          <w:lang w:eastAsia="en-US"/>
-        </w:rPr>
-        <w:t>if (valorInvestimento &lt; VALOR_MINIMO_INVESTIMENTO) { throw new Exception("Erro: O valor do investimento deve ser no mínimo R$ " + VALOR_MINIMO_INVESTIMENTO);</w:t>
-      </w:r>
-    </w:p>
-    <w:p>
-      <w:pPr>
-        <w:ind w:firstLine="708"/>
-        <w:rPr>
-          <w:lang w:eastAsia="en-US"/>
-        </w:rPr>
-      </w:pPr>
-      <w:r>
-        <w:rPr>
-          <w:lang w:eastAsia="en-US"/>
-        </w:rPr>
-        <w:t>}</w:t>
-      </w:r>
-    </w:p>
-    <w:p>
-      <w:pPr>
-        <w:ind w:firstLine="708"/>
+        <w:t>catch</w:t>
+      </w:r>
+      <w:r>
+        <w:rPr>
+          <w:lang w:eastAsia="en-US"/>
+        </w:rPr>
+        <w:t xml:space="preserve"> nos métodos envolvidos.</w:t>
+      </w:r>
+    </w:p>
+    <w:p>
+      <w:pPr>
         <w:rPr>
           <w:lang w:eastAsia="en-US"/>
         </w:rPr>
@@ -2870,7 +3256,21 @@
         <w:rPr>
           <w:color w:val="auto"/>
         </w:rPr>
-        <w:t>: Adote práticas de desenvolvimento ágil, como commits frequentes e integração contínua.</w:t>
+        <w:t xml:space="preserve">: Adote práticas de desenvolvimento ágil, como </w:t>
+      </w:r>
+      <w:proofErr w:type="spellStart"/>
+      <w:r>
+        <w:rPr>
+          <w:color w:val="auto"/>
+        </w:rPr>
+        <w:t>commits</w:t>
+      </w:r>
+      <w:proofErr w:type="spellEnd"/>
+      <w:r>
+        <w:rPr>
+          <w:color w:val="auto"/>
+        </w:rPr>
+        <w:t xml:space="preserve"> frequentes e integração contínua.</w:t>
       </w:r>
     </w:p>
     <w:p>
@@ -2909,6 +3309,7 @@
         </w:rPr>
         <w:t xml:space="preserve">: Utilize o </w:t>
       </w:r>
+      <w:proofErr w:type="spellStart"/>
       <w:r>
         <w:rPr>
           <w:b/>
@@ -2917,11 +3318,26 @@
         </w:rPr>
         <w:t>Git</w:t>
       </w:r>
+      <w:proofErr w:type="spellEnd"/>
       <w:r>
         <w:rPr>
           <w:color w:val="auto"/>
         </w:rPr>
-        <w:t xml:space="preserve"> para versionamento do código, fazendo commits significativos e com mensagens claras.</w:t>
+        <w:t xml:space="preserve"> para versionamento do código, fazendo </w:t>
+      </w:r>
+      <w:proofErr w:type="spellStart"/>
+      <w:r>
+        <w:rPr>
+          <w:color w:val="auto"/>
+        </w:rPr>
+        <w:t>commits</w:t>
+      </w:r>
+      <w:proofErr w:type="spellEnd"/>
+      <w:r>
+        <w:rPr>
+          <w:color w:val="auto"/>
+        </w:rPr>
+        <w:t xml:space="preserve"> significativos e com mensagens claras.</w:t>
       </w:r>
     </w:p>
     <w:p>
@@ -2958,7 +3374,21 @@
         <w:rPr>
           <w:color w:val="auto"/>
         </w:rPr>
-        <w:t>: Documente o código e a API. Use ferramentas como Swagger ou JSDoc para documentar suas rotas e funções.</w:t>
+        <w:t xml:space="preserve">: Documente o código e a API. Use ferramentas como Swagger ou </w:t>
+      </w:r>
+      <w:proofErr w:type="spellStart"/>
+      <w:r>
+        <w:rPr>
+          <w:color w:val="auto"/>
+        </w:rPr>
+        <w:t>JSDoc</w:t>
+      </w:r>
+      <w:proofErr w:type="spellEnd"/>
+      <w:r>
+        <w:rPr>
+          <w:color w:val="auto"/>
+        </w:rPr>
+        <w:t xml:space="preserve"> para documentar suas rotas e funções.</w:t>
       </w:r>
     </w:p>
     <w:p>
@@ -2995,7 +3425,21 @@
         <w:rPr>
           <w:color w:val="auto"/>
         </w:rPr>
-        <w:t>: Crie testes automatizados usando frameworks como Jest ou Mocha para garantir que cada funcionalidade funcione corretamente.</w:t>
+        <w:t xml:space="preserve">: Crie testes automatizados usando frameworks como </w:t>
+      </w:r>
+      <w:proofErr w:type="spellStart"/>
+      <w:r>
+        <w:rPr>
+          <w:color w:val="auto"/>
+        </w:rPr>
+        <w:t>Jest</w:t>
+      </w:r>
+      <w:proofErr w:type="spellEnd"/>
+      <w:r>
+        <w:rPr>
+          <w:color w:val="auto"/>
+        </w:rPr>
+        <w:t xml:space="preserve"> ou Mocha para garantir que cada funcionalidade funcione corretamente.</w:t>
       </w:r>
     </w:p>
     <w:p/>
@@ -3090,7 +3534,15 @@
             <w:pStyle w:val="Rodap"/>
           </w:pPr>
           <w:r>
-            <w:t>ITQ- X.X-XX.XX – Nome da ITQ</w:t>
+            <w:t>ITQ- X.X-</w:t>
+          </w:r>
+          <w:proofErr w:type="gramStart"/>
+          <w:r>
+            <w:t>XX.XX</w:t>
+          </w:r>
+          <w:proofErr w:type="gramEnd"/>
+          <w:r>
+            <w:t xml:space="preserve"> – Nome da ITQ</w:t>
           </w:r>
         </w:p>
       </w:tc>
@@ -3346,8 +3798,13 @@
       <w:pStyle w:val="Rodap"/>
       <w:jc w:val="right"/>
     </w:pPr>
+    <w:proofErr w:type="spellStart"/>
     <w:r>
-      <w:t xml:space="preserve">vs: </w:t>
+      <w:t>vs</w:t>
+    </w:r>
+    <w:proofErr w:type="spellEnd"/>
+    <w:r>
+      <w:t xml:space="preserve">: </w:t>
     </w:r>
     <w:fldSimple w:instr=" DOCPROPERTY  &quot;Versão Modelo&quot;  \* MERGEFORMAT ">
       <w:r>
@@ -3443,11 +3900,19 @@
               <w:lang w:val="pt-PT"/>
             </w:rPr>
           </w:pPr>
+          <w:proofErr w:type="spellStart"/>
           <w:r>
             <w:rPr>
               <w:bCs/>
             </w:rPr>
-            <w:t>Nomde do MF</w:t>
+            <w:t>Nomde</w:t>
+          </w:r>
+          <w:proofErr w:type="spellEnd"/>
+          <w:r>
+            <w:rPr>
+              <w:bCs/>
+            </w:rPr>
+            <w:t xml:space="preserve"> do MF</w:t>
           </w:r>
         </w:p>
       </w:tc>
@@ -3488,10 +3953,10 @@
                 <v:path o:extrusionok="f" gradientshapeok="t" o:connecttype="rect"/>
                 <o:lock v:ext="edit" aspectratio="t"/>
               </v:shapetype>
-              <v:shape id="_x0000_i1025" type="#_x0000_t75" style="width:61.5pt;height:34.5pt">
+              <v:shape id="_x0000_i1025" type="#_x0000_t75" style="width:61.65pt;height:34.55pt">
                 <v:imagedata r:id="rId1" o:title=""/>
               </v:shape>
-              <o:OLEObject Type="Embed" ProgID="Word.Picture.8" ShapeID="_x0000_i1025" DrawAspect="Content" ObjectID="_1793379113" r:id="rId2"/>
+              <o:OLEObject Type="Embed" ProgID="Word.Picture.8" ShapeID="_x0000_i1025" DrawAspect="Content" ObjectID="_1795408889" r:id="rId2"/>
             </w:object>
           </w:r>
         </w:p>
@@ -5619,12 +6084,17 @@
     <w:pitch w:val="variable"/>
     <w:sig w:usb0="E00006FF" w:usb1="420024FF" w:usb2="02000000" w:usb3="00000000" w:csb0="0000019F" w:csb1="00000000"/>
   </w:font>
-  <w:font w:name="Calibri Light">
-    <w:panose1 w:val="020F0302020204030204"/>
+  <w:font w:name="Aptos">
     <w:charset w:val="00"/>
     <w:family w:val="swiss"/>
     <w:pitch w:val="variable"/>
-    <w:sig w:usb0="E4002EFF" w:usb1="C200247B" w:usb2="00000009" w:usb3="00000000" w:csb0="000001FF" w:csb1="00000000"/>
+    <w:sig w:usb0="20000287" w:usb1="00000003" w:usb2="00000000" w:usb3="00000000" w:csb0="0000019F" w:csb1="00000000"/>
+  </w:font>
+  <w:font w:name="Aptos Display">
+    <w:charset w:val="00"/>
+    <w:family w:val="swiss"/>
+    <w:pitch w:val="variable"/>
+    <w:sig w:usb0="20000287" w:usb1="00000003" w:usb2="00000000" w:usb3="00000000" w:csb0="0000019F" w:csb1="00000000"/>
   </w:font>
 </w:fonts>
 </file>
@@ -5650,6 +6120,8 @@
     <w:rsid w:val="00293721"/>
     <w:rsid w:val="003306E5"/>
     <w:rsid w:val="007D62E1"/>
+    <w:rsid w:val="00831F4E"/>
+    <w:rsid w:val="00A2649E"/>
     <w:rsid w:val="00F63064"/>
   </w:rsids>
   <m:mathPr>

</xml_diff>